<commit_message>
Added name to the heading
</commit_message>
<xml_diff>
--- a/Homework/Homework - 1/ENPM685 - Homework - 1 - Solution.docx
+++ b/Homework/Homework - 1/ENPM685 - Homework - 1 - Solution.docx
@@ -76,6 +76,14 @@
     <w:p>
       <w:pPr>
         <w:jc w:val="center"/>
+      </w:pPr>
+      <w:r>
+        <w:t>Name: Syed Mohammad Ibrahim</w:t>
+      </w:r>
+    </w:p>
+    <w:p>
+      <w:pPr>
+        <w:jc w:val="center"/>
         <w:rPr>
           <w:i/>
           <w:iCs/>
@@ -84,7 +92,6 @@
       <w:r>
         <w:t xml:space="preserve">UID: </w:t>
       </w:r>
-      <w:proofErr w:type="spellStart"/>
       <w:r>
         <w:rPr>
           <w:i/>
@@ -92,7 +99,6 @@
         </w:rPr>
         <w:t>iamibi</w:t>
       </w:r>
-      <w:proofErr w:type="spellEnd"/>
     </w:p>
     <w:p>
       <w:pPr>

</xml_diff>